<commit_message>
Documentación - Actualización C302 y C303
</commit_message>
<xml_diff>
--- a/Fases_de_desarrollo/03-Construccion/01- Analisis y Diseño/C302 - Consultar Proyectos Asignados.docx
+++ b/Fases_de_desarrollo/03-Construccion/01- Analisis y Diseño/C302 - Consultar Proyectos Asignados.docx
@@ -1525,8 +1525,6 @@
         </w:rPr>
         <w:t xml:space="preserve"> estado y progreso de cada uno.</w:t>
       </w:r>
-      <w:bookmarkStart w:id="4" w:name="_GoBack"/>
-      <w:bookmarkEnd w:id="4"/>
     </w:p>
     <w:p>
       <w:pPr>
@@ -2068,27 +2066,7 @@
                 <w:szCs w:val="24"/>
                 <w:lang w:val="es-AR" w:eastAsia="es-AR"/>
               </w:rPr>
-              <w:t xml:space="preserve">El </w:t>
-            </w:r>
-            <w:r>
-              <w:rPr>
-                <w:rFonts w:ascii="Calibri" w:eastAsia="Times New Roman" w:hAnsi="Calibri" w:cs="Calibri"/>
-                <w:color w:val="000000"/>
-                <w:sz w:val="24"/>
-                <w:szCs w:val="24"/>
-                <w:lang w:val="es-AR" w:eastAsia="es-AR"/>
-              </w:rPr>
-              <w:t xml:space="preserve">Gestor de Prueba </w:t>
-            </w:r>
-            <w:r>
-              <w:rPr>
-                <w:rFonts w:ascii="Calibri" w:eastAsia="Times New Roman" w:hAnsi="Calibri" w:cs="Calibri"/>
-                <w:color w:val="000000"/>
-                <w:sz w:val="24"/>
-                <w:szCs w:val="24"/>
-                <w:lang w:val="es-AR" w:eastAsia="es-AR"/>
-              </w:rPr>
-              <w:t xml:space="preserve">selecciona la opción Consultar Proyectos Asignados en el sistema </w:t>
+              <w:t xml:space="preserve">El Gestor de Prueba selecciona la opción Consultar Proyectos Asignados en el sistema </w:t>
             </w:r>
             <w:proofErr w:type="spellStart"/>
             <w:r>
@@ -2110,17 +2088,7 @@
                 <w:szCs w:val="24"/>
                 <w:lang w:val="es-AR" w:eastAsia="es-AR"/>
               </w:rPr>
-              <w:t xml:space="preserve">. El sistema obtiene y despliega una lista de los proyectos asignados al </w:t>
-            </w:r>
-            <w:r>
-              <w:rPr>
-                <w:rFonts w:ascii="Calibri" w:eastAsia="Times New Roman" w:hAnsi="Calibri" w:cs="Calibri"/>
-                <w:color w:val="000000"/>
-                <w:sz w:val="24"/>
-                <w:szCs w:val="24"/>
-                <w:lang w:val="es-AR" w:eastAsia="es-AR"/>
-              </w:rPr>
-              <w:t>Gestor de Prueba</w:t>
+              <w:t>. El sistema obtiene y despliega una lista de los proyectos asignados al Gestor de Prueba</w:t>
             </w:r>
             <w:r>
               <w:rPr>
@@ -2232,27 +2200,7 @@
                 <w:szCs w:val="24"/>
                 <w:lang w:val="es-AR" w:eastAsia="es-AR"/>
               </w:rPr>
-              <w:t xml:space="preserve">El </w:t>
-            </w:r>
-            <w:r>
-              <w:rPr>
-                <w:rFonts w:ascii="Calibri" w:eastAsia="Times New Roman" w:hAnsi="Calibri" w:cs="Calibri"/>
-                <w:color w:val="000000"/>
-                <w:sz w:val="24"/>
-                <w:szCs w:val="24"/>
-                <w:lang w:val="es-AR" w:eastAsia="es-AR"/>
-              </w:rPr>
-              <w:t xml:space="preserve">Gestor de Prueba </w:t>
-            </w:r>
-            <w:r>
-              <w:rPr>
-                <w:rFonts w:ascii="Calibri" w:eastAsia="Times New Roman" w:hAnsi="Calibri" w:cs="Calibri"/>
-                <w:color w:val="000000"/>
-                <w:sz w:val="24"/>
-                <w:szCs w:val="24"/>
-                <w:lang w:val="es-AR" w:eastAsia="es-AR"/>
-              </w:rPr>
-              <w:t>debe haber iniciado sesión en el sistema.</w:t>
+              <w:t>El Gestor de Prueba debe haber iniciado sesión en el sistema.</w:t>
             </w:r>
           </w:p>
           <w:p>
@@ -2279,27 +2227,7 @@
                 <w:szCs w:val="24"/>
                 <w:lang w:val="es-AR" w:eastAsia="es-AR"/>
               </w:rPr>
-              <w:t xml:space="preserve">Debe existir al menos un proyecto asignado al </w:t>
-            </w:r>
-            <w:r>
-              <w:rPr>
-                <w:rFonts w:ascii="Calibri" w:eastAsia="Times New Roman" w:hAnsi="Calibri" w:cs="Calibri"/>
-                <w:color w:val="000000"/>
-                <w:sz w:val="24"/>
-                <w:szCs w:val="24"/>
-                <w:lang w:val="es-AR" w:eastAsia="es-AR"/>
-              </w:rPr>
-              <w:t xml:space="preserve">Gestor de Prueba </w:t>
-            </w:r>
-            <w:r>
-              <w:rPr>
-                <w:rFonts w:ascii="Calibri" w:eastAsia="Times New Roman" w:hAnsi="Calibri" w:cs="Calibri"/>
-                <w:color w:val="000000"/>
-                <w:sz w:val="24"/>
-                <w:szCs w:val="24"/>
-                <w:lang w:val="es-AR" w:eastAsia="es-AR"/>
-              </w:rPr>
-              <w:t>en la base de datos.</w:t>
+              <w:t>Debe existir al menos un proyecto asignado al Gestor de Prueba en la base de datos.</w:t>
             </w:r>
           </w:p>
           <w:p>
@@ -2326,27 +2254,7 @@
                 <w:szCs w:val="24"/>
                 <w:lang w:val="es-AR" w:eastAsia="es-AR"/>
               </w:rPr>
-              <w:t xml:space="preserve">El </w:t>
-            </w:r>
-            <w:r>
-              <w:rPr>
-                <w:rFonts w:ascii="Calibri" w:eastAsia="Times New Roman" w:hAnsi="Calibri" w:cs="Calibri"/>
-                <w:color w:val="000000"/>
-                <w:sz w:val="24"/>
-                <w:szCs w:val="24"/>
-                <w:lang w:val="es-AR" w:eastAsia="es-AR"/>
-              </w:rPr>
-              <w:t xml:space="preserve">Gestor de Prueba </w:t>
-            </w:r>
-            <w:r>
-              <w:rPr>
-                <w:rFonts w:ascii="Calibri" w:eastAsia="Times New Roman" w:hAnsi="Calibri" w:cs="Calibri"/>
-                <w:color w:val="000000"/>
-                <w:sz w:val="24"/>
-                <w:szCs w:val="24"/>
-                <w:lang w:val="es-AR" w:eastAsia="es-AR"/>
-              </w:rPr>
-              <w:t>debe contar con permisos para acceder a los proyectos asignados.</w:t>
+              <w:t>El Gestor de Prueba debe contar con permisos para acceder a los proyectos asignados.</w:t>
             </w:r>
           </w:p>
         </w:tc>
@@ -2441,27 +2349,7 @@
                 <w:szCs w:val="24"/>
                 <w:lang w:val="es-AR" w:eastAsia="es-AR"/>
               </w:rPr>
-              <w:t xml:space="preserve">El </w:t>
-            </w:r>
-            <w:r>
-              <w:rPr>
-                <w:rFonts w:ascii="Calibri" w:eastAsia="Times New Roman" w:hAnsi="Calibri" w:cs="Calibri"/>
-                <w:color w:val="000000"/>
-                <w:sz w:val="24"/>
-                <w:szCs w:val="24"/>
-                <w:lang w:val="es-AR" w:eastAsia="es-AR"/>
-              </w:rPr>
-              <w:t xml:space="preserve">Gestor de Prueba </w:t>
-            </w:r>
-            <w:r>
-              <w:rPr>
-                <w:rFonts w:ascii="Calibri" w:eastAsia="Times New Roman" w:hAnsi="Calibri" w:cs="Calibri"/>
-                <w:color w:val="000000"/>
-                <w:sz w:val="24"/>
-                <w:szCs w:val="24"/>
-                <w:lang w:val="es-AR" w:eastAsia="es-AR"/>
-              </w:rPr>
-              <w:t>visualiza la lista actualizada de proyectos asignados con los detalles requeridos.</w:t>
+              <w:t>El Gestor de Prueba visualiza la lista actualizada de proyectos asignados con los detalles requeridos.</w:t>
             </w:r>
           </w:p>
           <w:p>
@@ -2488,27 +2376,7 @@
                 <w:szCs w:val="24"/>
                 <w:lang w:val="es-AR" w:eastAsia="es-AR"/>
               </w:rPr>
-              <w:t xml:space="preserve">El </w:t>
-            </w:r>
-            <w:r>
-              <w:rPr>
-                <w:rFonts w:ascii="Calibri" w:eastAsia="Times New Roman" w:hAnsi="Calibri" w:cs="Calibri"/>
-                <w:color w:val="000000"/>
-                <w:sz w:val="24"/>
-                <w:szCs w:val="24"/>
-                <w:lang w:val="es-AR" w:eastAsia="es-AR"/>
-              </w:rPr>
-              <w:t xml:space="preserve">Gestor de Prueba </w:t>
-            </w:r>
-            <w:r>
-              <w:rPr>
-                <w:rFonts w:ascii="Calibri" w:eastAsia="Times New Roman" w:hAnsi="Calibri" w:cs="Calibri"/>
-                <w:color w:val="000000"/>
-                <w:sz w:val="24"/>
-                <w:szCs w:val="24"/>
-                <w:lang w:val="es-AR" w:eastAsia="es-AR"/>
-              </w:rPr>
-              <w:t>puede seleccionar un proyecto específico para obtener más detalles o realizar acciones adicionales según los permisos asignados.</w:t>
+              <w:t>El Gestor de Prueba puede seleccionar un proyecto específico para obtener más detalles o realizar acciones adicionales según los permisos asignados.</w:t>
             </w:r>
           </w:p>
         </w:tc>
@@ -3139,6 +3007,8 @@
                 <w:lang w:val="es-AR" w:eastAsia="es-AR"/>
               </w:rPr>
             </w:pPr>
+            <w:bookmarkStart w:id="4" w:name="_GoBack"/>
+            <w:bookmarkEnd w:id="4"/>
           </w:p>
         </w:tc>
       </w:tr>
@@ -3373,6 +3243,7 @@
             <w:tcW w:w="0" w:type="auto"/>
             <w:vMerge w:val="restart"/>
             <w:tcBorders>
+              <w:top w:val="single" w:sz="4" w:space="0" w:color="auto"/>
               <w:left w:val="single" w:sz="4" w:space="0" w:color="000000"/>
               <w:right w:val="single" w:sz="4" w:space="0" w:color="000000"/>
             </w:tcBorders>
@@ -4259,7 +4130,7 @@
             <w:rFonts w:asciiTheme="majorHAnsi" w:hAnsiTheme="majorHAnsi" w:cstheme="majorHAnsi"/>
             <w:noProof/>
           </w:rPr>
-          <w:t>5</w:t>
+          <w:t>6</w:t>
         </w:r>
         <w:r>
           <w:rPr>
@@ -9453,7 +9324,7 @@
 </file>
 
 <file path=customXml/itemProps2.xml><?xml version="1.0" encoding="utf-8"?>
-<ds:datastoreItem xmlns:ds="http://schemas.openxmlformats.org/officeDocument/2006/customXml" ds:itemID="{FC26C77F-3F46-45B0-A3B4-06CA1F40C362}">
+<ds:datastoreItem xmlns:ds="http://schemas.openxmlformats.org/officeDocument/2006/customXml" ds:itemID="{0940DB96-49DD-47AB-B09F-40879E843E5E}">
   <ds:schemaRefs>
     <ds:schemaRef ds:uri="http://schemas.openxmlformats.org/officeDocument/2006/bibliography"/>
   </ds:schemaRefs>

</xml_diff>

<commit_message>
Documentación - Actualización CU06 y CU08
</commit_message>
<xml_diff>
--- a/Fases_de_desarrollo/03-Construccion/01- Analisis y Diseño/C302 - Consultar Proyectos Asignados.docx
+++ b/Fases_de_desarrollo/03-Construccion/01- Analisis y Diseño/C302 - Consultar Proyectos Asignados.docx
@@ -1232,7 +1232,7 @@
                 <w:noProof/>
                 <w:webHidden/>
               </w:rPr>
-              <w:t>9</w:t>
+              <w:t>5</w:t>
             </w:r>
             <w:r>
               <w:rPr>
@@ -1303,7 +1303,7 @@
                 <w:noProof/>
                 <w:webHidden/>
               </w:rPr>
-              <w:t>9</w:t>
+              <w:t>5</w:t>
             </w:r>
             <w:r>
               <w:rPr>
@@ -1374,7 +1374,7 @@
                 <w:noProof/>
                 <w:webHidden/>
               </w:rPr>
-              <w:t>10</w:t>
+              <w:t>6</w:t>
             </w:r>
             <w:r>
               <w:rPr>
@@ -1597,8 +1597,8 @@
       </w:tblPr>
       <w:tblGrid>
         <w:gridCol w:w="1643"/>
-        <w:gridCol w:w="1044"/>
-        <w:gridCol w:w="5807"/>
+        <w:gridCol w:w="1495"/>
+        <w:gridCol w:w="5356"/>
       </w:tblGrid>
       <w:tr>
         <w:trPr>
@@ -2257,6 +2257,33 @@
               <w:t>El Gestor de Prueba debe contar con permisos para acceder a los proyectos asignados.</w:t>
             </w:r>
           </w:p>
+          <w:p>
+            <w:pPr>
+              <w:pStyle w:val="Prrafodelista"/>
+              <w:numPr>
+                <w:ilvl w:val="0"/>
+                <w:numId w:val="27"/>
+              </w:numPr>
+              <w:spacing w:before="0" w:line="240" w:lineRule="auto"/>
+              <w:rPr>
+                <w:rFonts w:ascii="Calibri" w:eastAsia="Times New Roman" w:hAnsi="Calibri" w:cs="Calibri"/>
+                <w:color w:val="000000"/>
+                <w:sz w:val="24"/>
+                <w:szCs w:val="24"/>
+                <w:lang w:val="es-AR" w:eastAsia="es-AR"/>
+              </w:rPr>
+            </w:pPr>
+            <w:r>
+              <w:rPr>
+                <w:rFonts w:ascii="Calibri" w:eastAsia="Times New Roman" w:hAnsi="Calibri" w:cs="Calibri"/>
+                <w:color w:val="000000"/>
+                <w:sz w:val="24"/>
+                <w:szCs w:val="24"/>
+                <w:lang w:val="es-AR" w:eastAsia="es-AR"/>
+              </w:rPr>
+              <w:t>El Gestor de Prueba debió elegir la opción de Consultar proyectos</w:t>
+            </w:r>
+          </w:p>
         </w:tc>
       </w:tr>
       <w:tr>
@@ -2422,7 +2449,7 @@
         </w:tc>
         <w:tc>
           <w:tcPr>
-            <w:tcW w:w="160" w:type="dxa"/>
+            <w:tcW w:w="1273" w:type="dxa"/>
             <w:tcBorders>
               <w:top w:val="single" w:sz="4" w:space="0" w:color="000000"/>
               <w:left w:val="single" w:sz="4" w:space="0" w:color="000000"/>
@@ -2464,7 +2491,7 @@
         </w:tc>
         <w:tc>
           <w:tcPr>
-            <w:tcW w:w="6691" w:type="dxa"/>
+            <w:tcW w:w="5578" w:type="dxa"/>
             <w:tcBorders>
               <w:top w:val="single" w:sz="4" w:space="0" w:color="000000"/>
               <w:left w:val="single" w:sz="4" w:space="0" w:color="000000"/>
@@ -2534,7 +2561,7 @@
         </w:tc>
         <w:tc>
           <w:tcPr>
-            <w:tcW w:w="160" w:type="dxa"/>
+            <w:tcW w:w="1273" w:type="dxa"/>
             <w:tcBorders>
               <w:top w:val="single" w:sz="4" w:space="0" w:color="000000"/>
               <w:left w:val="single" w:sz="4" w:space="0" w:color="000000"/>
@@ -2577,7 +2604,7 @@
         </w:tc>
         <w:tc>
           <w:tcPr>
-            <w:tcW w:w="6691" w:type="dxa"/>
+            <w:tcW w:w="5578" w:type="dxa"/>
             <w:tcBorders>
               <w:top w:val="single" w:sz="4" w:space="0" w:color="000000"/>
               <w:left w:val="single" w:sz="4" w:space="0" w:color="000000"/>
@@ -2603,6 +2630,26 @@
                 <w:lang w:val="es-AR" w:eastAsia="es-AR"/>
               </w:rPr>
             </w:pPr>
+            <w:r>
+              <w:rPr>
+                <w:rFonts w:ascii="Calibri" w:eastAsia="Times New Roman" w:hAnsi="Calibri" w:cs="Calibri"/>
+                <w:color w:val="000000"/>
+                <w:sz w:val="24"/>
+                <w:szCs w:val="24"/>
+                <w:lang w:val="es-AR" w:eastAsia="es-AR"/>
+              </w:rPr>
+              <w:t>El sistema consulta la base de datos para obtener los proyectos</w:t>
+            </w:r>
+            <w:r>
+              <w:rPr>
+                <w:rFonts w:ascii="Calibri" w:eastAsia="Times New Roman" w:hAnsi="Calibri" w:cs="Calibri"/>
+                <w:color w:val="000000"/>
+                <w:sz w:val="24"/>
+                <w:szCs w:val="24"/>
+                <w:lang w:val="es-AR" w:eastAsia="es-AR"/>
+              </w:rPr>
+              <w:t xml:space="preserve"> asignados al Gestor de Prueba.</w:t>
+            </w:r>
           </w:p>
         </w:tc>
       </w:tr>
@@ -2636,7 +2683,7 @@
         </w:tc>
         <w:tc>
           <w:tcPr>
-            <w:tcW w:w="160" w:type="dxa"/>
+            <w:tcW w:w="1273" w:type="dxa"/>
             <w:tcBorders>
               <w:top w:val="single" w:sz="4" w:space="0" w:color="000000"/>
               <w:left w:val="single" w:sz="4" w:space="0" w:color="000000"/>
@@ -2678,7 +2725,7 @@
         </w:tc>
         <w:tc>
           <w:tcPr>
-            <w:tcW w:w="6691" w:type="dxa"/>
+            <w:tcW w:w="5578" w:type="dxa"/>
             <w:tcBorders>
               <w:top w:val="single" w:sz="4" w:space="0" w:color="000000"/>
               <w:left w:val="single" w:sz="4" w:space="0" w:color="000000"/>
@@ -2704,6 +2751,26 @@
                 <w:lang w:val="es-AR" w:eastAsia="es-AR"/>
               </w:rPr>
             </w:pPr>
+            <w:r>
+              <w:rPr>
+                <w:rFonts w:ascii="Calibri" w:eastAsia="Times New Roman" w:hAnsi="Calibri" w:cs="Calibri"/>
+                <w:color w:val="000000"/>
+                <w:sz w:val="24"/>
+                <w:szCs w:val="24"/>
+                <w:lang w:val="es-AR" w:eastAsia="es-AR"/>
+              </w:rPr>
+              <w:t>La base de datos devuelve la información relevante de cada proyecto, incluyendo nombre, fecha de inicio, estado</w:t>
+            </w:r>
+            <w:r>
+              <w:rPr>
+                <w:rFonts w:ascii="Calibri" w:eastAsia="Times New Roman" w:hAnsi="Calibri" w:cs="Calibri"/>
+                <w:color w:val="000000"/>
+                <w:sz w:val="24"/>
+                <w:szCs w:val="24"/>
+                <w:lang w:val="es-AR" w:eastAsia="es-AR"/>
+              </w:rPr>
+              <w:t xml:space="preserve"> actual y porcentaje de avance (Excepción 1).</w:t>
+            </w:r>
           </w:p>
         </w:tc>
       </w:tr>
@@ -2737,7 +2804,7 @@
         </w:tc>
         <w:tc>
           <w:tcPr>
-            <w:tcW w:w="160" w:type="dxa"/>
+            <w:tcW w:w="1273" w:type="dxa"/>
             <w:tcBorders>
               <w:top w:val="single" w:sz="4" w:space="0" w:color="000000"/>
               <w:left w:val="single" w:sz="4" w:space="0" w:color="000000"/>
@@ -2779,7 +2846,7 @@
         </w:tc>
         <w:tc>
           <w:tcPr>
-            <w:tcW w:w="6691" w:type="dxa"/>
+            <w:tcW w:w="5578" w:type="dxa"/>
             <w:tcBorders>
               <w:top w:val="single" w:sz="4" w:space="0" w:color="000000"/>
               <w:left w:val="single" w:sz="4" w:space="0" w:color="000000"/>
@@ -2805,6 +2872,26 @@
                 <w:lang w:val="es-AR" w:eastAsia="es-AR"/>
               </w:rPr>
             </w:pPr>
+            <w:r>
+              <w:rPr>
+                <w:rFonts w:ascii="Calibri" w:eastAsia="Times New Roman" w:hAnsi="Calibri" w:cs="Calibri"/>
+                <w:color w:val="000000"/>
+                <w:sz w:val="24"/>
+                <w:szCs w:val="24"/>
+                <w:lang w:val="es-AR" w:eastAsia="es-AR"/>
+              </w:rPr>
+              <w:t>El sistema despliega la lista de proyectos asignados al Gestor de Prueba, mostrando los d</w:t>
+            </w:r>
+            <w:r>
+              <w:rPr>
+                <w:rFonts w:ascii="Calibri" w:eastAsia="Times New Roman" w:hAnsi="Calibri" w:cs="Calibri"/>
+                <w:color w:val="000000"/>
+                <w:sz w:val="24"/>
+                <w:szCs w:val="24"/>
+                <w:lang w:val="es-AR" w:eastAsia="es-AR"/>
+              </w:rPr>
+              <w:t>etalles clave de cada proyecto.</w:t>
+            </w:r>
           </w:p>
         </w:tc>
       </w:tr>
@@ -2838,7 +2925,7 @@
         </w:tc>
         <w:tc>
           <w:tcPr>
-            <w:tcW w:w="160" w:type="dxa"/>
+            <w:tcW w:w="1273" w:type="dxa"/>
             <w:tcBorders>
               <w:top w:val="single" w:sz="4" w:space="0" w:color="000000"/>
               <w:left w:val="single" w:sz="4" w:space="0" w:color="000000"/>
@@ -2880,312 +2967,7 @@
         </w:tc>
         <w:tc>
           <w:tcPr>
-            <w:tcW w:w="6691" w:type="dxa"/>
-            <w:tcBorders>
-              <w:top w:val="single" w:sz="4" w:space="0" w:color="000000"/>
-              <w:left w:val="single" w:sz="4" w:space="0" w:color="000000"/>
-              <w:bottom w:val="single" w:sz="4" w:space="0" w:color="000000"/>
-              <w:right w:val="single" w:sz="4" w:space="0" w:color="000000"/>
-            </w:tcBorders>
-            <w:tcMar>
-              <w:top w:w="0" w:type="dxa"/>
-              <w:left w:w="70" w:type="dxa"/>
-              <w:bottom w:w="0" w:type="dxa"/>
-              <w:right w:w="70" w:type="dxa"/>
-            </w:tcMar>
-          </w:tcPr>
-          <w:p>
-            <w:pPr>
-              <w:spacing w:before="0" w:line="240" w:lineRule="auto"/>
-              <w:ind w:left="0" w:firstLine="0"/>
-              <w:rPr>
-                <w:rFonts w:ascii="Calibri" w:eastAsia="Times New Roman" w:hAnsi="Calibri" w:cs="Calibri"/>
-                <w:color w:val="000000"/>
-                <w:sz w:val="24"/>
-                <w:szCs w:val="24"/>
-                <w:lang w:val="es-AR" w:eastAsia="es-AR"/>
-              </w:rPr>
-            </w:pPr>
-          </w:p>
-        </w:tc>
-      </w:tr>
-      <w:tr>
-        <w:trPr>
-          <w:trHeight w:val="300"/>
-        </w:trPr>
-        <w:tc>
-          <w:tcPr>
-            <w:tcW w:w="0" w:type="auto"/>
-            <w:vMerge/>
-            <w:tcBorders>
-              <w:left w:val="single" w:sz="4" w:space="0" w:color="000000"/>
-              <w:right w:val="single" w:sz="4" w:space="0" w:color="000000"/>
-            </w:tcBorders>
-            <w:vAlign w:val="center"/>
-          </w:tcPr>
-          <w:p>
-            <w:pPr>
-              <w:spacing w:before="0" w:line="240" w:lineRule="auto"/>
-              <w:ind w:left="0" w:firstLine="0"/>
-              <w:rPr>
-                <w:rFonts w:ascii="Calibri" w:eastAsia="Times New Roman" w:hAnsi="Calibri" w:cs="Calibri"/>
-                <w:color w:val="000000"/>
-                <w:sz w:val="24"/>
-                <w:szCs w:val="24"/>
-                <w:lang w:val="es-AR" w:eastAsia="es-AR"/>
-              </w:rPr>
-            </w:pPr>
-          </w:p>
-        </w:tc>
-        <w:tc>
-          <w:tcPr>
-            <w:tcW w:w="160" w:type="dxa"/>
-            <w:tcBorders>
-              <w:top w:val="single" w:sz="4" w:space="0" w:color="000000"/>
-              <w:left w:val="single" w:sz="4" w:space="0" w:color="000000"/>
-              <w:bottom w:val="single" w:sz="4" w:space="0" w:color="000000"/>
-              <w:right w:val="single" w:sz="4" w:space="0" w:color="000000"/>
-            </w:tcBorders>
-            <w:tcMar>
-              <w:top w:w="0" w:type="dxa"/>
-              <w:left w:w="70" w:type="dxa"/>
-              <w:bottom w:w="0" w:type="dxa"/>
-              <w:right w:w="70" w:type="dxa"/>
-            </w:tcMar>
-            <w:vAlign w:val="center"/>
-          </w:tcPr>
-          <w:p>
-            <w:pPr>
-              <w:spacing w:before="0" w:line="240" w:lineRule="auto"/>
-              <w:ind w:left="0" w:firstLine="0"/>
-              <w:jc w:val="center"/>
-              <w:rPr>
-                <w:rFonts w:ascii="Calibri" w:eastAsia="Times New Roman" w:hAnsi="Calibri" w:cs="Calibri"/>
-                <w:color w:val="000000"/>
-                <w:sz w:val="24"/>
-                <w:szCs w:val="24"/>
-                <w:lang w:val="es-AR" w:eastAsia="es-AR"/>
-              </w:rPr>
-            </w:pPr>
-            <w:r>
-              <w:rPr>
-                <w:rFonts w:ascii="Calibri" w:eastAsia="Times New Roman" w:hAnsi="Calibri" w:cs="Calibri"/>
-                <w:color w:val="000000"/>
-                <w:sz w:val="24"/>
-                <w:szCs w:val="24"/>
-                <w:lang w:val="es-AR" w:eastAsia="es-AR"/>
-              </w:rPr>
-              <w:t>5</w:t>
-            </w:r>
-          </w:p>
-        </w:tc>
-        <w:tc>
-          <w:tcPr>
-            <w:tcW w:w="6691" w:type="dxa"/>
-            <w:tcBorders>
-              <w:top w:val="single" w:sz="4" w:space="0" w:color="000000"/>
-              <w:left w:val="single" w:sz="4" w:space="0" w:color="000000"/>
-              <w:bottom w:val="single" w:sz="4" w:space="0" w:color="000000"/>
-              <w:right w:val="single" w:sz="4" w:space="0" w:color="000000"/>
-            </w:tcBorders>
-            <w:tcMar>
-              <w:top w:w="0" w:type="dxa"/>
-              <w:left w:w="70" w:type="dxa"/>
-              <w:bottom w:w="0" w:type="dxa"/>
-              <w:right w:w="70" w:type="dxa"/>
-            </w:tcMar>
-          </w:tcPr>
-          <w:p>
-            <w:pPr>
-              <w:spacing w:before="0" w:line="240" w:lineRule="auto"/>
-              <w:ind w:left="0" w:firstLine="0"/>
-              <w:rPr>
-                <w:rFonts w:ascii="Calibri" w:eastAsia="Times New Roman" w:hAnsi="Calibri" w:cs="Calibri"/>
-                <w:color w:val="000000"/>
-                <w:sz w:val="24"/>
-                <w:szCs w:val="24"/>
-                <w:lang w:val="es-AR" w:eastAsia="es-AR"/>
-              </w:rPr>
-            </w:pPr>
-            <w:bookmarkStart w:id="4" w:name="_GoBack"/>
-            <w:bookmarkEnd w:id="4"/>
-          </w:p>
-        </w:tc>
-      </w:tr>
-      <w:tr>
-        <w:trPr>
-          <w:trHeight w:val="300"/>
-        </w:trPr>
-        <w:tc>
-          <w:tcPr>
-            <w:tcW w:w="0" w:type="auto"/>
-            <w:vMerge/>
-            <w:tcBorders>
-              <w:left w:val="single" w:sz="4" w:space="0" w:color="000000"/>
-              <w:right w:val="single" w:sz="4" w:space="0" w:color="000000"/>
-            </w:tcBorders>
-            <w:vAlign w:val="center"/>
-          </w:tcPr>
-          <w:p>
-            <w:pPr>
-              <w:spacing w:before="0" w:line="240" w:lineRule="auto"/>
-              <w:ind w:left="0" w:firstLine="0"/>
-              <w:rPr>
-                <w:rFonts w:ascii="Calibri" w:eastAsia="Times New Roman" w:hAnsi="Calibri" w:cs="Calibri"/>
-                <w:color w:val="000000"/>
-                <w:sz w:val="24"/>
-                <w:szCs w:val="24"/>
-                <w:lang w:val="es-AR" w:eastAsia="es-AR"/>
-              </w:rPr>
-            </w:pPr>
-          </w:p>
-        </w:tc>
-        <w:tc>
-          <w:tcPr>
-            <w:tcW w:w="160" w:type="dxa"/>
-            <w:tcBorders>
-              <w:top w:val="single" w:sz="4" w:space="0" w:color="000000"/>
-              <w:left w:val="single" w:sz="4" w:space="0" w:color="000000"/>
-              <w:bottom w:val="single" w:sz="4" w:space="0" w:color="000000"/>
-              <w:right w:val="single" w:sz="4" w:space="0" w:color="000000"/>
-            </w:tcBorders>
-            <w:tcMar>
-              <w:top w:w="0" w:type="dxa"/>
-              <w:left w:w="70" w:type="dxa"/>
-              <w:bottom w:w="0" w:type="dxa"/>
-              <w:right w:w="70" w:type="dxa"/>
-            </w:tcMar>
-            <w:vAlign w:val="center"/>
-          </w:tcPr>
-          <w:p>
-            <w:pPr>
-              <w:spacing w:before="0" w:line="240" w:lineRule="auto"/>
-              <w:ind w:left="0" w:firstLine="0"/>
-              <w:jc w:val="center"/>
-              <w:rPr>
-                <w:rFonts w:ascii="Calibri" w:eastAsia="Times New Roman" w:hAnsi="Calibri" w:cs="Calibri"/>
-                <w:color w:val="000000"/>
-                <w:sz w:val="24"/>
-                <w:szCs w:val="24"/>
-                <w:lang w:val="es-AR" w:eastAsia="es-AR"/>
-              </w:rPr>
-            </w:pPr>
-            <w:r>
-              <w:rPr>
-                <w:rFonts w:ascii="Calibri" w:eastAsia="Times New Roman" w:hAnsi="Calibri" w:cs="Calibri"/>
-                <w:color w:val="000000"/>
-                <w:sz w:val="24"/>
-                <w:szCs w:val="24"/>
-                <w:lang w:val="es-AR" w:eastAsia="es-AR"/>
-              </w:rPr>
-              <w:t>6</w:t>
-            </w:r>
-          </w:p>
-        </w:tc>
-        <w:tc>
-          <w:tcPr>
-            <w:tcW w:w="6691" w:type="dxa"/>
-            <w:tcBorders>
-              <w:top w:val="single" w:sz="4" w:space="0" w:color="000000"/>
-              <w:left w:val="single" w:sz="4" w:space="0" w:color="000000"/>
-              <w:bottom w:val="single" w:sz="4" w:space="0" w:color="000000"/>
-              <w:right w:val="single" w:sz="4" w:space="0" w:color="000000"/>
-            </w:tcBorders>
-            <w:tcMar>
-              <w:top w:w="0" w:type="dxa"/>
-              <w:left w:w="70" w:type="dxa"/>
-              <w:bottom w:w="0" w:type="dxa"/>
-              <w:right w:w="70" w:type="dxa"/>
-            </w:tcMar>
-          </w:tcPr>
-          <w:p>
-            <w:pPr>
-              <w:spacing w:before="0" w:line="240" w:lineRule="auto"/>
-              <w:ind w:left="0" w:firstLine="0"/>
-              <w:rPr>
-                <w:rFonts w:ascii="Calibri" w:eastAsia="Times New Roman" w:hAnsi="Calibri" w:cs="Calibri"/>
-                <w:color w:val="000000"/>
-                <w:sz w:val="24"/>
-                <w:szCs w:val="24"/>
-                <w:lang w:val="es-AR" w:eastAsia="es-AR"/>
-              </w:rPr>
-            </w:pPr>
-          </w:p>
-        </w:tc>
-      </w:tr>
-      <w:tr>
-        <w:trPr>
-          <w:trHeight w:val="300"/>
-        </w:trPr>
-        <w:tc>
-          <w:tcPr>
-            <w:tcW w:w="0" w:type="auto"/>
-            <w:vMerge/>
-            <w:tcBorders>
-              <w:left w:val="single" w:sz="4" w:space="0" w:color="000000"/>
-              <w:right w:val="single" w:sz="4" w:space="0" w:color="000000"/>
-            </w:tcBorders>
-            <w:vAlign w:val="center"/>
-          </w:tcPr>
-          <w:p>
-            <w:pPr>
-              <w:spacing w:before="0" w:line="240" w:lineRule="auto"/>
-              <w:ind w:left="0" w:firstLine="0"/>
-              <w:rPr>
-                <w:rFonts w:ascii="Calibri" w:eastAsia="Times New Roman" w:hAnsi="Calibri" w:cs="Calibri"/>
-                <w:color w:val="000000"/>
-                <w:sz w:val="24"/>
-                <w:szCs w:val="24"/>
-                <w:lang w:val="es-AR" w:eastAsia="es-AR"/>
-              </w:rPr>
-            </w:pPr>
-          </w:p>
-        </w:tc>
-        <w:tc>
-          <w:tcPr>
-            <w:tcW w:w="160" w:type="dxa"/>
-            <w:tcBorders>
-              <w:top w:val="single" w:sz="4" w:space="0" w:color="000000"/>
-              <w:left w:val="single" w:sz="4" w:space="0" w:color="000000"/>
-              <w:bottom w:val="single" w:sz="4" w:space="0" w:color="000000"/>
-              <w:right w:val="single" w:sz="4" w:space="0" w:color="000000"/>
-            </w:tcBorders>
-            <w:tcMar>
-              <w:top w:w="0" w:type="dxa"/>
-              <w:left w:w="70" w:type="dxa"/>
-              <w:bottom w:w="0" w:type="dxa"/>
-              <w:right w:w="70" w:type="dxa"/>
-            </w:tcMar>
-            <w:vAlign w:val="center"/>
-          </w:tcPr>
-          <w:p>
-            <w:pPr>
-              <w:spacing w:before="0" w:line="240" w:lineRule="auto"/>
-              <w:ind w:left="0" w:firstLine="0"/>
-              <w:jc w:val="center"/>
-              <w:rPr>
-                <w:rFonts w:ascii="Calibri" w:eastAsia="Times New Roman" w:hAnsi="Calibri" w:cs="Calibri"/>
-                <w:color w:val="000000"/>
-                <w:sz w:val="24"/>
-                <w:szCs w:val="24"/>
-                <w:lang w:val="es-AR" w:eastAsia="es-AR"/>
-              </w:rPr>
-            </w:pPr>
-            <w:r>
-              <w:rPr>
-                <w:rFonts w:ascii="Calibri" w:eastAsia="Times New Roman" w:hAnsi="Calibri" w:cs="Calibri"/>
-                <w:color w:val="000000"/>
-                <w:sz w:val="24"/>
-                <w:szCs w:val="24"/>
-                <w:lang w:val="es-AR" w:eastAsia="es-AR"/>
-              </w:rPr>
-              <w:t>7</w:t>
-            </w:r>
-          </w:p>
-        </w:tc>
-        <w:tc>
-          <w:tcPr>
-            <w:tcW w:w="6691" w:type="dxa"/>
+            <w:tcW w:w="5578" w:type="dxa"/>
             <w:tcBorders>
               <w:top w:val="single" w:sz="4" w:space="0" w:color="000000"/>
               <w:left w:val="single" w:sz="4" w:space="0" w:color="000000"/>
@@ -3275,7 +3057,7 @@
         </w:tc>
         <w:tc>
           <w:tcPr>
-            <w:tcW w:w="160" w:type="dxa"/>
+            <w:tcW w:w="1273" w:type="dxa"/>
             <w:tcBorders>
               <w:top w:val="single" w:sz="4" w:space="0" w:color="000000"/>
               <w:left w:val="single" w:sz="4" w:space="0" w:color="000000"/>
@@ -3317,7 +3099,7 @@
         </w:tc>
         <w:tc>
           <w:tcPr>
-            <w:tcW w:w="6691" w:type="dxa"/>
+            <w:tcW w:w="5578" w:type="dxa"/>
             <w:tcBorders>
               <w:top w:val="single" w:sz="4" w:space="0" w:color="000000"/>
               <w:left w:val="single" w:sz="4" w:space="0" w:color="000000"/>
@@ -3387,7 +3169,7 @@
         </w:tc>
         <w:tc>
           <w:tcPr>
-            <w:tcW w:w="160" w:type="dxa"/>
+            <w:tcW w:w="1273" w:type="dxa"/>
             <w:tcBorders>
               <w:top w:val="single" w:sz="4" w:space="0" w:color="000000"/>
               <w:left w:val="single" w:sz="4" w:space="0" w:color="000000"/>
@@ -3429,7 +3211,7 @@
         </w:tc>
         <w:tc>
           <w:tcPr>
-            <w:tcW w:w="6691" w:type="dxa"/>
+            <w:tcW w:w="5578" w:type="dxa"/>
             <w:tcBorders>
               <w:top w:val="single" w:sz="4" w:space="0" w:color="000000"/>
               <w:left w:val="single" w:sz="4" w:space="0" w:color="000000"/>
@@ -3450,229 +3232,14 @@
               <w:jc w:val="both"/>
               <w:rPr>
                 <w:rFonts w:ascii="Calibri" w:eastAsia="Times New Roman" w:hAnsi="Calibri" w:cs="Calibri"/>
+                <w:b/>
                 <w:color w:val="000000"/>
                 <w:sz w:val="24"/>
                 <w:szCs w:val="24"/>
                 <w:lang w:val="es-AR" w:eastAsia="es-AR"/>
               </w:rPr>
             </w:pPr>
-          </w:p>
-        </w:tc>
-      </w:tr>
-      <w:tr>
-        <w:trPr>
-          <w:trHeight w:val="300"/>
-        </w:trPr>
-        <w:tc>
-          <w:tcPr>
-            <w:tcW w:w="0" w:type="auto"/>
-            <w:vMerge w:val="restart"/>
-            <w:tcBorders>
-              <w:top w:val="single" w:sz="4" w:space="0" w:color="auto"/>
-              <w:left w:val="single" w:sz="4" w:space="0" w:color="000000"/>
-              <w:right w:val="single" w:sz="4" w:space="0" w:color="000000"/>
-            </w:tcBorders>
-            <w:vAlign w:val="center"/>
-          </w:tcPr>
-          <w:p>
-            <w:pPr>
-              <w:spacing w:before="0" w:line="240" w:lineRule="auto"/>
-              <w:ind w:left="0" w:firstLine="0"/>
-              <w:rPr>
-                <w:rFonts w:ascii="Calibri" w:eastAsia="Times New Roman" w:hAnsi="Calibri" w:cs="Calibri"/>
-                <w:color w:val="000000"/>
-                <w:sz w:val="24"/>
-                <w:szCs w:val="24"/>
-                <w:lang w:val="es-AR" w:eastAsia="es-AR"/>
-              </w:rPr>
-            </w:pPr>
             <w:r>
-              <w:rPr>
-                <w:rFonts w:ascii="Calibri" w:eastAsia="Times New Roman" w:hAnsi="Calibri" w:cs="Calibri"/>
-                <w:color w:val="000000"/>
-                <w:sz w:val="24"/>
-                <w:szCs w:val="24"/>
-                <w:lang w:val="es-AR" w:eastAsia="es-AR"/>
-              </w:rPr>
-              <w:t>Excepción 2</w:t>
-            </w:r>
-          </w:p>
-        </w:tc>
-        <w:tc>
-          <w:tcPr>
-            <w:tcW w:w="160" w:type="dxa"/>
-            <w:tcBorders>
-              <w:top w:val="single" w:sz="4" w:space="0" w:color="000000"/>
-              <w:left w:val="single" w:sz="4" w:space="0" w:color="000000"/>
-              <w:bottom w:val="single" w:sz="4" w:space="0" w:color="000000"/>
-              <w:right w:val="single" w:sz="4" w:space="0" w:color="000000"/>
-            </w:tcBorders>
-            <w:tcMar>
-              <w:top w:w="0" w:type="dxa"/>
-              <w:left w:w="70" w:type="dxa"/>
-              <w:bottom w:w="0" w:type="dxa"/>
-              <w:right w:w="70" w:type="dxa"/>
-            </w:tcMar>
-            <w:vAlign w:val="center"/>
-          </w:tcPr>
-          <w:p>
-            <w:pPr>
-              <w:spacing w:before="0" w:line="240" w:lineRule="auto"/>
-              <w:ind w:left="0" w:firstLine="0"/>
-              <w:jc w:val="center"/>
-              <w:rPr>
-                <w:rFonts w:ascii="Calibri" w:eastAsia="Times New Roman" w:hAnsi="Calibri" w:cs="Calibri"/>
-                <w:color w:val="000000"/>
-                <w:sz w:val="24"/>
-                <w:szCs w:val="24"/>
-                <w:lang w:val="es-AR" w:eastAsia="es-AR"/>
-              </w:rPr>
-            </w:pPr>
-            <w:r>
-              <w:rPr>
-                <w:rFonts w:ascii="Calibri" w:eastAsia="Times New Roman" w:hAnsi="Calibri" w:cs="Calibri"/>
-                <w:color w:val="000000"/>
-                <w:sz w:val="24"/>
-                <w:szCs w:val="24"/>
-                <w:lang w:val="es-AR" w:eastAsia="es-AR"/>
-              </w:rPr>
-              <w:t xml:space="preserve">Pasos </w:t>
-            </w:r>
-          </w:p>
-        </w:tc>
-        <w:tc>
-          <w:tcPr>
-            <w:tcW w:w="6691" w:type="dxa"/>
-            <w:tcBorders>
-              <w:top w:val="single" w:sz="4" w:space="0" w:color="000000"/>
-              <w:left w:val="single" w:sz="4" w:space="0" w:color="000000"/>
-              <w:bottom w:val="single" w:sz="4" w:space="0" w:color="000000"/>
-              <w:right w:val="single" w:sz="4" w:space="0" w:color="000000"/>
-            </w:tcBorders>
-            <w:tcMar>
-              <w:top w:w="0" w:type="dxa"/>
-              <w:left w:w="70" w:type="dxa"/>
-              <w:bottom w:w="0" w:type="dxa"/>
-              <w:right w:w="70" w:type="dxa"/>
-            </w:tcMar>
-          </w:tcPr>
-          <w:p>
-            <w:pPr>
-              <w:spacing w:before="0" w:line="240" w:lineRule="auto"/>
-              <w:ind w:left="0" w:firstLine="0"/>
-              <w:rPr>
-                <w:rFonts w:ascii="Calibri" w:eastAsia="Times New Roman" w:hAnsi="Calibri" w:cs="Calibri"/>
-                <w:color w:val="000000"/>
-                <w:sz w:val="24"/>
-                <w:szCs w:val="24"/>
-                <w:lang w:val="es-AR" w:eastAsia="es-AR"/>
-              </w:rPr>
-            </w:pPr>
-            <w:r>
-              <w:rPr>
-                <w:rFonts w:ascii="Calibri" w:eastAsia="Times New Roman" w:hAnsi="Calibri" w:cs="Calibri"/>
-                <w:color w:val="000000"/>
-                <w:sz w:val="24"/>
-                <w:szCs w:val="24"/>
-                <w:lang w:val="es-AR" w:eastAsia="es-AR"/>
-              </w:rPr>
-              <w:t>Acción</w:t>
-            </w:r>
-          </w:p>
-        </w:tc>
-      </w:tr>
-      <w:tr>
-        <w:trPr>
-          <w:trHeight w:val="300"/>
-        </w:trPr>
-        <w:tc>
-          <w:tcPr>
-            <w:tcW w:w="0" w:type="auto"/>
-            <w:vMerge/>
-            <w:tcBorders>
-              <w:left w:val="single" w:sz="4" w:space="0" w:color="000000"/>
-              <w:bottom w:val="single" w:sz="4" w:space="0" w:color="000000"/>
-              <w:right w:val="single" w:sz="4" w:space="0" w:color="000000"/>
-            </w:tcBorders>
-            <w:vAlign w:val="center"/>
-          </w:tcPr>
-          <w:p>
-            <w:pPr>
-              <w:spacing w:before="0" w:line="240" w:lineRule="auto"/>
-              <w:ind w:left="0" w:firstLine="0"/>
-              <w:rPr>
-                <w:rFonts w:ascii="Calibri" w:eastAsia="Times New Roman" w:hAnsi="Calibri" w:cs="Calibri"/>
-                <w:color w:val="000000"/>
-                <w:sz w:val="24"/>
-                <w:szCs w:val="24"/>
-                <w:lang w:val="es-AR" w:eastAsia="es-AR"/>
-              </w:rPr>
-            </w:pPr>
-          </w:p>
-        </w:tc>
-        <w:tc>
-          <w:tcPr>
-            <w:tcW w:w="160" w:type="dxa"/>
-            <w:tcBorders>
-              <w:top w:val="single" w:sz="4" w:space="0" w:color="000000"/>
-              <w:left w:val="single" w:sz="4" w:space="0" w:color="000000"/>
-              <w:bottom w:val="single" w:sz="4" w:space="0" w:color="000000"/>
-              <w:right w:val="single" w:sz="4" w:space="0" w:color="000000"/>
-            </w:tcBorders>
-            <w:tcMar>
-              <w:top w:w="0" w:type="dxa"/>
-              <w:left w:w="70" w:type="dxa"/>
-              <w:bottom w:w="0" w:type="dxa"/>
-              <w:right w:w="70" w:type="dxa"/>
-            </w:tcMar>
-            <w:vAlign w:val="center"/>
-          </w:tcPr>
-          <w:p>
-            <w:pPr>
-              <w:spacing w:before="0" w:line="240" w:lineRule="auto"/>
-              <w:ind w:left="0" w:firstLine="0"/>
-              <w:jc w:val="center"/>
-              <w:rPr>
-                <w:rFonts w:ascii="Calibri" w:eastAsia="Times New Roman" w:hAnsi="Calibri" w:cs="Calibri"/>
-                <w:color w:val="000000"/>
-                <w:sz w:val="24"/>
-                <w:szCs w:val="24"/>
-                <w:lang w:val="es-AR" w:eastAsia="es-AR"/>
-              </w:rPr>
-            </w:pPr>
-            <w:r>
-              <w:rPr>
-                <w:rFonts w:ascii="Calibri" w:eastAsia="Times New Roman" w:hAnsi="Calibri" w:cs="Calibri"/>
-                <w:color w:val="000000"/>
-                <w:sz w:val="24"/>
-                <w:szCs w:val="24"/>
-                <w:lang w:val="es-AR" w:eastAsia="es-AR"/>
-              </w:rPr>
-              <w:t>1</w:t>
-            </w:r>
-          </w:p>
-        </w:tc>
-        <w:tc>
-          <w:tcPr>
-            <w:tcW w:w="6691" w:type="dxa"/>
-            <w:tcBorders>
-              <w:top w:val="single" w:sz="4" w:space="0" w:color="000000"/>
-              <w:left w:val="single" w:sz="4" w:space="0" w:color="000000"/>
-              <w:bottom w:val="single" w:sz="4" w:space="0" w:color="000000"/>
-              <w:right w:val="single" w:sz="4" w:space="0" w:color="000000"/>
-            </w:tcBorders>
-            <w:tcMar>
-              <w:top w:w="0" w:type="dxa"/>
-              <w:left w:w="70" w:type="dxa"/>
-              <w:bottom w:w="0" w:type="dxa"/>
-              <w:right w:w="70" w:type="dxa"/>
-            </w:tcMar>
-          </w:tcPr>
-          <w:p>
-            <w:pPr>
-              <w:spacing w:before="0" w:line="240" w:lineRule="auto"/>
-              <w:ind w:left="0" w:firstLine="0"/>
-              <w:jc w:val="both"/>
               <w:rPr>
                 <w:rFonts w:ascii="Calibri" w:eastAsia="Times New Roman" w:hAnsi="Calibri" w:cs="Calibri"/>
                 <w:b/>
@@ -3681,7 +3248,32 @@
                 <w:szCs w:val="24"/>
                 <w:lang w:val="es-AR" w:eastAsia="es-AR"/>
               </w:rPr>
+              <w:t>Tiempo de respuesta excesivo al consultar los proyectos</w:t>
+            </w:r>
+          </w:p>
+          <w:p>
+            <w:pPr>
+              <w:spacing w:before="0" w:line="240" w:lineRule="auto"/>
+              <w:ind w:left="0" w:firstLine="0"/>
+              <w:jc w:val="both"/>
+              <w:rPr>
+                <w:rFonts w:ascii="Calibri" w:eastAsia="Times New Roman" w:hAnsi="Calibri" w:cs="Calibri"/>
+                <w:color w:val="000000"/>
+                <w:sz w:val="24"/>
+                <w:szCs w:val="24"/>
+                <w:lang w:val="es-AR" w:eastAsia="es-AR"/>
+              </w:rPr>
             </w:pPr>
+            <w:r>
+              <w:rPr>
+                <w:rFonts w:ascii="Calibri" w:eastAsia="Times New Roman" w:hAnsi="Calibri" w:cs="Calibri"/>
+                <w:color w:val="000000"/>
+                <w:sz w:val="24"/>
+                <w:szCs w:val="24"/>
+                <w:lang w:val="es-AR" w:eastAsia="es-AR"/>
+              </w:rPr>
+              <w:t>El sistema envía la solicitud a la base de datos para recuperar los proyectos asignados al Gestor de Prueba, pero la respuesta tarda más de lo esperado debido a problemas de carga en el sistema.</w:t>
+            </w:r>
           </w:p>
         </w:tc>
       </w:tr>
@@ -3698,15 +3290,15 @@
       <w:pPr>
         <w:pStyle w:val="PSI-Ttulo1"/>
       </w:pPr>
-      <w:bookmarkStart w:id="5" w:name="_Toc228206481"/>
-      <w:bookmarkStart w:id="6" w:name="_Toc234686586"/>
-      <w:bookmarkStart w:id="7" w:name="_Toc181367064"/>
+      <w:bookmarkStart w:id="4" w:name="_Toc228206481"/>
+      <w:bookmarkStart w:id="5" w:name="_Toc234686586"/>
+      <w:bookmarkStart w:id="6" w:name="_Toc181367064"/>
       <w:r>
         <w:t>Diagramas Asociados</w:t>
       </w:r>
+      <w:bookmarkEnd w:id="4"/>
       <w:bookmarkEnd w:id="5"/>
       <w:bookmarkEnd w:id="6"/>
-      <w:bookmarkEnd w:id="7"/>
     </w:p>
     <w:p>
       <w:pPr>
@@ -3718,7 +3310,7 @@
       <w:pPr>
         <w:pStyle w:val="PSI-Ttulo2"/>
       </w:pPr>
-      <w:bookmarkStart w:id="8" w:name="_Toc181367065"/>
+      <w:bookmarkStart w:id="7" w:name="_Toc181367065"/>
       <w:r>
         <w:t xml:space="preserve">Diagrama de </w:t>
       </w:r>
@@ -3728,7 +3320,7 @@
       <w:r>
         <w:t xml:space="preserve"> de Uso</w:t>
       </w:r>
-      <w:bookmarkEnd w:id="8"/>
+      <w:bookmarkEnd w:id="7"/>
     </w:p>
     <w:p>
       <w:pPr>
@@ -3841,11 +3433,11 @@
       <w:pPr>
         <w:pStyle w:val="PSI-Ttulo2"/>
       </w:pPr>
-      <w:bookmarkStart w:id="9" w:name="_Toc181367066"/>
+      <w:bookmarkStart w:id="8" w:name="_Toc181367066"/>
       <w:r>
         <w:t>Diagrama de Secuencia</w:t>
       </w:r>
-      <w:bookmarkEnd w:id="9"/>
+      <w:bookmarkEnd w:id="8"/>
     </w:p>
     <w:p>
       <w:pPr>
@@ -3856,10 +3448,19 @@
       <w:pPr>
         <w:pStyle w:val="PSI-Normal"/>
       </w:pPr>
+      <w:bookmarkStart w:id="9" w:name="_GoBack"/>
+      <w:bookmarkEnd w:id="9"/>
+      <w:r>
+        <w:pict w14:anchorId="377605B2">
+          <v:shape id="_x0000_i1027" type="#_x0000_t75" style="width:425.25pt;height:117.75pt">
+            <v:imagedata r:id="rId13" o:title="CU08 - Consultar Proyectos Asignados"/>
+          </v:shape>
+        </w:pict>
+      </w:r>
     </w:p>
     <w:sectPr>
-      <w:headerReference w:type="default" r:id="rId13"/>
-      <w:footerReference w:type="default" r:id="rId14"/>
+      <w:headerReference w:type="default" r:id="rId14"/>
+      <w:footerReference w:type="default" r:id="rId15"/>
       <w:pgSz w:w="11906" w:h="16838"/>
       <w:pgMar w:top="1535" w:right="1701" w:bottom="1417" w:left="1701" w:header="567" w:footer="572" w:gutter="0"/>
       <w:cols w:space="708"/>
@@ -4130,7 +3731,7 @@
             <w:rFonts w:asciiTheme="majorHAnsi" w:hAnsiTheme="majorHAnsi" w:cstheme="majorHAnsi"/>
             <w:noProof/>
           </w:rPr>
-          <w:t>6</w:t>
+          <w:t>5</w:t>
         </w:r>
         <w:r>
           <w:rPr>
@@ -9324,7 +8925,7 @@
 </file>
 
 <file path=customXml/itemProps2.xml><?xml version="1.0" encoding="utf-8"?>
-<ds:datastoreItem xmlns:ds="http://schemas.openxmlformats.org/officeDocument/2006/customXml" ds:itemID="{0940DB96-49DD-47AB-B09F-40879E843E5E}">
+<ds:datastoreItem xmlns:ds="http://schemas.openxmlformats.org/officeDocument/2006/customXml" ds:itemID="{90A6E664-B653-476A-8CA4-1096277EE869}">
   <ds:schemaRefs>
     <ds:schemaRef ds:uri="http://schemas.openxmlformats.org/officeDocument/2006/bibliography"/>
   </ds:schemaRefs>

</xml_diff>